<commit_message>
add insert data(test) in table 2.
</commit_message>
<xml_diff>
--- a/docs/sh.docx
+++ b/docs/sh.docx
@@ -26,7 +26,7 @@
       </w:pPr>
       <w:r>
         <w:drawing>
-          <wp:anchor behindDoc="0" distT="0" distB="0" distL="0" distR="0" simplePos="0" locked="0" layoutInCell="0" allowOverlap="1" relativeHeight="10">
+          <wp:anchor behindDoc="0" distT="0" distB="0" distL="0" distR="0" simplePos="0" locked="0" layoutInCell="0" allowOverlap="1" relativeHeight="9">
             <wp:simplePos x="0" y="0"/>
             <wp:positionH relativeFrom="column">
               <wp:posOffset>2203450</wp:posOffset>
@@ -2519,12 +2519,12 @@
         <w:tblLook w:val="0000"/>
       </w:tblPr>
       <w:tblGrid>
-        <w:gridCol w:w="677"/>
-        <w:gridCol w:w="923"/>
+        <w:gridCol w:w="676"/>
+        <w:gridCol w:w="924"/>
         <w:gridCol w:w="1914"/>
         <w:gridCol w:w="1702"/>
-        <w:gridCol w:w="2834"/>
-        <w:gridCol w:w="1701"/>
+        <w:gridCol w:w="2835"/>
+        <w:gridCol w:w="1700"/>
       </w:tblGrid>
       <w:tr>
         <w:trPr>
@@ -2532,7 +2532,7 @@
         </w:trPr>
         <w:tc>
           <w:tcPr>
-            <w:tcW w:w="677" w:type="dxa"/>
+            <w:tcW w:w="676" w:type="dxa"/>
             <w:tcBorders>
               <w:top w:val="single" w:sz="4" w:space="0" w:color="000000"/>
               <w:left w:val="single" w:sz="4" w:space="0" w:color="000000"/>
@@ -2614,7 +2614,7 @@
         </w:tc>
         <w:tc>
           <w:tcPr>
-            <w:tcW w:w="923" w:type="dxa"/>
+            <w:tcW w:w="924" w:type="dxa"/>
             <w:tcBorders>
               <w:top w:val="single" w:sz="4" w:space="0" w:color="000000"/>
               <w:left w:val="single" w:sz="4" w:space="0" w:color="000000"/>
@@ -2851,7 +2851,7 @@
         </w:tc>
         <w:tc>
           <w:tcPr>
-            <w:tcW w:w="2834" w:type="dxa"/>
+            <w:tcW w:w="2835" w:type="dxa"/>
             <w:tcBorders>
               <w:top w:val="single" w:sz="4" w:space="0" w:color="000000"/>
               <w:left w:val="single" w:sz="4" w:space="0" w:color="000000"/>
@@ -2913,7 +2913,7 @@
         </w:tc>
         <w:tc>
           <w:tcPr>
-            <w:tcW w:w="1701" w:type="dxa"/>
+            <w:tcW w:w="1700" w:type="dxa"/>
             <w:tcBorders>
               <w:top w:val="single" w:sz="4" w:space="0" w:color="000000"/>
               <w:left w:val="single" w:sz="4" w:space="0" w:color="000000"/>
@@ -3271,11 +3271,11 @@
       </w:tblPr>
       <w:tblGrid>
         <w:gridCol w:w="1716"/>
-        <w:gridCol w:w="1704"/>
-        <w:gridCol w:w="1665"/>
+        <w:gridCol w:w="1703"/>
+        <w:gridCol w:w="1666"/>
         <w:gridCol w:w="1377"/>
-        <w:gridCol w:w="1555"/>
-        <w:gridCol w:w="899"/>
+        <w:gridCol w:w="1556"/>
+        <w:gridCol w:w="898"/>
         <w:gridCol w:w="902"/>
       </w:tblGrid>
       <w:tr>
@@ -3355,7 +3355,7 @@
         </w:tc>
         <w:tc>
           <w:tcPr>
-            <w:tcW w:w="1704" w:type="dxa"/>
+            <w:tcW w:w="1703" w:type="dxa"/>
             <w:vMerge w:val="restart"/>
             <w:tcBorders>
               <w:top w:val="single" w:sz="4" w:space="0" w:color="000000"/>
@@ -3379,7 +3379,7 @@
         </w:tc>
         <w:tc>
           <w:tcPr>
-            <w:tcW w:w="1665" w:type="dxa"/>
+            <w:tcW w:w="1666" w:type="dxa"/>
             <w:vMerge w:val="restart"/>
             <w:tcBorders>
               <w:top w:val="single" w:sz="4" w:space="0" w:color="000000"/>
@@ -3442,7 +3442,7 @@
         </w:tc>
         <w:tc>
           <w:tcPr>
-            <w:tcW w:w="1555" w:type="dxa"/>
+            <w:tcW w:w="1556" w:type="dxa"/>
             <w:vMerge w:val="restart"/>
             <w:tcBorders>
               <w:top w:val="single" w:sz="4" w:space="0" w:color="000000"/>
@@ -3473,7 +3473,7 @@
         </w:tc>
         <w:tc>
           <w:tcPr>
-            <w:tcW w:w="1801" w:type="dxa"/>
+            <w:tcW w:w="1800" w:type="dxa"/>
             <w:gridSpan w:val="2"/>
             <w:tcBorders>
               <w:top w:val="single" w:sz="4" w:space="0" w:color="000000"/>
@@ -3548,7 +3548,7 @@
         </w:tc>
         <w:tc>
           <w:tcPr>
-            <w:tcW w:w="1704" w:type="dxa"/>
+            <w:tcW w:w="1703" w:type="dxa"/>
             <w:vMerge w:val="continue"/>
             <w:tcBorders>
               <w:top w:val="single" w:sz="4" w:space="0" w:color="000000"/>
@@ -3576,7 +3576,7 @@
         </w:tc>
         <w:tc>
           <w:tcPr>
-            <w:tcW w:w="1665" w:type="dxa"/>
+            <w:tcW w:w="1666" w:type="dxa"/>
             <w:vMerge w:val="continue"/>
             <w:tcBorders>
               <w:top w:val="single" w:sz="4" w:space="0" w:color="000000"/>
@@ -3632,7 +3632,7 @@
         </w:tc>
         <w:tc>
           <w:tcPr>
-            <w:tcW w:w="1555" w:type="dxa"/>
+            <w:tcW w:w="1556" w:type="dxa"/>
             <w:vMerge w:val="continue"/>
             <w:tcBorders>
               <w:top w:val="single" w:sz="4" w:space="0" w:color="000000"/>
@@ -3660,7 +3660,7 @@
         </w:tc>
         <w:tc>
           <w:tcPr>
-            <w:tcW w:w="899" w:type="dxa"/>
+            <w:tcW w:w="898" w:type="dxa"/>
             <w:tcBorders>
               <w:top w:val="single" w:sz="4" w:space="0" w:color="000000"/>
               <w:left w:val="single" w:sz="4" w:space="0" w:color="000000"/>
@@ -3717,1021 +3717,6 @@
           </w:p>
         </w:tc>
       </w:tr>
-      <w:tr>
-        <w:trPr/>
-        <w:tc>
-          <w:tcPr>
-            <w:tcW w:w="1716" w:type="dxa"/>
-            <w:tcBorders>
-              <w:top w:val="single" w:sz="4" w:space="0" w:color="000000"/>
-              <w:left w:val="single" w:sz="4" w:space="0" w:color="000000"/>
-              <w:bottom w:val="single" w:sz="4" w:space="0" w:color="000000"/>
-              <w:right w:val="single" w:sz="4" w:space="0" w:color="000000"/>
-            </w:tcBorders>
-          </w:tcPr>
-          <w:p>
-            <w:pPr>
-              <w:pStyle w:val="Normal"/>
-              <w:widowControl w:val="false"/>
-              <w:rPr>
-                <w:b/>
-                <w:b/>
-              </w:rPr>
-            </w:pPr>
-            <w:commentRangeStart w:id="17"/>
-            <w:r>
-              <w:rPr/>
-              <w:fldChar w:fldCharType="begin"/>
-            </w:r>
-            <w:r>
-              <w:rPr/>
-              <w:instrText xml:space="preserve"> FILLIN ""</w:instrText>
-            </w:r>
-            <w:r>
-              <w:rPr/>
-              <w:fldChar w:fldCharType="separate"/>
-            </w:r>
-            <w:r>
-              <w:rPr/>
-            </w:r>
-            <w:r>
-              <w:rPr/>
-              <w:fldChar w:fldCharType="end"/>
-            </w:r>
-            <w:r>
-              <w:rPr>
-                <w:b/>
-              </w:rPr>
-              <w:t>1.</w:t>
-            </w:r>
-          </w:p>
-        </w:tc>
-        <w:tc>
-          <w:tcPr>
-            <w:tcW w:w="1704" w:type="dxa"/>
-            <w:tcBorders>
-              <w:top w:val="single" w:sz="4" w:space="0" w:color="000000"/>
-              <w:left w:val="single" w:sz="4" w:space="0" w:color="000000"/>
-              <w:bottom w:val="single" w:sz="4" w:space="0" w:color="000000"/>
-              <w:right w:val="single" w:sz="4" w:space="0" w:color="000000"/>
-            </w:tcBorders>
-          </w:tcPr>
-          <w:p>
-            <w:pPr>
-              <w:pStyle w:val="Normal"/>
-              <w:keepNext w:val="false"/>
-              <w:keepLines w:val="false"/>
-              <w:widowControl w:val="false"/>
-              <w:shd w:val="clear" w:fill="auto"/>
-              <w:spacing w:lineRule="auto" w:line="240" w:before="0" w:after="0"/>
-              <w:ind w:left="0" w:right="0" w:hanging="0"/>
-              <w:jc w:val="left"/>
-              <w:rPr>
-                <w:rFonts w:ascii="Times New Roman" w:hAnsi="Times New Roman" w:eastAsia="Times New Roman" w:cs="Times New Roman"/>
-                <w:b/>
-                <w:b/>
-                <w:i/>
-                <w:i/>
-                <w:caps w:val="false"/>
-                <w:smallCaps w:val="false"/>
-                <w:strike w:val="false"/>
-                <w:dstrike w:val="false"/>
-                <w:color w:val="000000"/>
-                <w:sz w:val="24"/>
-                <w:szCs w:val="24"/>
-                <w:u w:val="none"/>
-                <w:shd w:fill="auto" w:val="clear"/>
-                <w:vertAlign w:val="subscript"/>
-              </w:rPr>
-            </w:pPr>
-            <w:r>
-              <w:rPr>
-                <w:rFonts w:eastAsia="Times New Roman" w:cs="Times New Roman"/>
-                <w:b/>
-                <w:i/>
-                <w:caps w:val="false"/>
-                <w:smallCaps w:val="false"/>
-                <w:strike w:val="false"/>
-                <w:dstrike w:val="false"/>
-                <w:color w:val="000000"/>
-                <w:position w:val="0"/>
-                <w:sz w:val="24"/>
-                <w:sz w:val="24"/>
-                <w:szCs w:val="24"/>
-                <w:u w:val="none"/>
-                <w:shd w:fill="auto" w:val="clear"/>
-                <w:vertAlign w:val="baseline"/>
-              </w:rPr>
-              <w:t xml:space="preserve">ИДК </w:t>
-            </w:r>
-            <w:r>
-              <w:rPr>
-                <w:rFonts w:eastAsia="Times New Roman" w:cs="Times New Roman"/>
-                <w:b/>
-                <w:i/>
-                <w:caps w:val="false"/>
-                <w:smallCaps w:val="false"/>
-                <w:strike w:val="false"/>
-                <w:dstrike w:val="false"/>
-                <w:color w:val="000000"/>
-                <w:sz w:val="24"/>
-                <w:szCs w:val="24"/>
-                <w:u w:val="none"/>
-                <w:shd w:fill="auto" w:val="clear"/>
-                <w:vertAlign w:val="subscript"/>
-              </w:rPr>
-              <w:t>УК4.1</w:t>
-            </w:r>
-          </w:p>
-          <w:p>
-            <w:pPr>
-              <w:pStyle w:val="Normal"/>
-              <w:widowControl w:val="false"/>
-              <w:rPr>
-                <w:b/>
-                <w:b/>
-              </w:rPr>
-            </w:pPr>
-            <w:r>
-              <w:rPr>
-                <w:b/>
-              </w:rPr>
-              <w:t>{</w:t>
-            </w:r>
-          </w:p>
-        </w:tc>
-        <w:tc>
-          <w:tcPr>
-            <w:tcW w:w="1665" w:type="dxa"/>
-            <w:tcBorders>
-              <w:top w:val="single" w:sz="4" w:space="0" w:color="000000"/>
-              <w:left w:val="single" w:sz="4" w:space="0" w:color="000000"/>
-              <w:bottom w:val="single" w:sz="4" w:space="0" w:color="000000"/>
-              <w:right w:val="single" w:sz="4" w:space="0" w:color="000000"/>
-            </w:tcBorders>
-          </w:tcPr>
-          <w:p>
-            <w:pPr>
-              <w:pStyle w:val="Normal"/>
-              <w:widowControl w:val="false"/>
-              <w:rPr>
-                <w:b/>
-                <w:b/>
-              </w:rPr>
-            </w:pPr>
-            <w:r>
-              <w:rPr/>
-            </w:r>
-            <w:commentRangeEnd w:id="17"/>
-            <w:r>
-              <w:commentReference w:id="17"/>
-            </w:r>
-            <w:r>
-              <w:rPr>
-                <w:b/>
-              </w:rPr>
-              <w:t>Знает:{input}</w:t>
-            </w:r>
-          </w:p>
-          <w:p>
-            <w:pPr>
-              <w:pStyle w:val="Normal"/>
-              <w:widowControl w:val="false"/>
-              <w:rPr>
-                <w:b/>
-                <w:b/>
-              </w:rPr>
-            </w:pPr>
-            <w:r>
-              <w:rPr>
-                <w:b/>
-              </w:rPr>
-            </w:r>
-          </w:p>
-          <w:p>
-            <w:pPr>
-              <w:pStyle w:val="Normal"/>
-              <w:widowControl w:val="false"/>
-              <w:rPr>
-                <w:b/>
-                <w:b/>
-              </w:rPr>
-            </w:pPr>
-            <w:r>
-              <w:rPr>
-                <w:b/>
-              </w:rPr>
-              <w:t>Умеет:</w:t>
-            </w:r>
-          </w:p>
-          <w:p>
-            <w:pPr>
-              <w:pStyle w:val="Normal"/>
-              <w:widowControl w:val="false"/>
-              <w:rPr>
-                <w:b/>
-                <w:b/>
-              </w:rPr>
-            </w:pPr>
-            <w:r>
-              <w:rPr>
-                <w:b/>
-              </w:rPr>
-            </w:r>
-          </w:p>
-          <w:p>
-            <w:pPr>
-              <w:pStyle w:val="Normal"/>
-              <w:widowControl w:val="false"/>
-              <w:rPr>
-                <w:b/>
-                <w:b/>
-              </w:rPr>
-            </w:pPr>
-            <w:r>
-              <w:rPr>
-                <w:b/>
-              </w:rPr>
-              <w:t>Владеет:</w:t>
-            </w:r>
-          </w:p>
-        </w:tc>
-        <w:tc>
-          <w:tcPr>
-            <w:tcW w:w="1377" w:type="dxa"/>
-            <w:tcBorders>
-              <w:top w:val="single" w:sz="4" w:space="0" w:color="000000"/>
-              <w:left w:val="single" w:sz="4" w:space="0" w:color="000000"/>
-              <w:bottom w:val="single" w:sz="4" w:space="0" w:color="000000"/>
-              <w:right w:val="single" w:sz="4" w:space="0" w:color="000000"/>
-            </w:tcBorders>
-          </w:tcPr>
-          <w:p>
-            <w:pPr>
-              <w:pStyle w:val="Normal"/>
-              <w:widowControl w:val="false"/>
-              <w:rPr>
-                <w:b/>
-                <w:b/>
-              </w:rPr>
-            </w:pPr>
-            <w:r>
-              <w:rPr>
-                <w:b/>
-              </w:rPr>
-              <w:t>{input}</w:t>
-            </w:r>
-          </w:p>
-        </w:tc>
-        <w:tc>
-          <w:tcPr>
-            <w:tcW w:w="1555" w:type="dxa"/>
-            <w:tcBorders>
-              <w:top w:val="single" w:sz="4" w:space="0" w:color="000000"/>
-              <w:left w:val="single" w:sz="4" w:space="0" w:color="000000"/>
-              <w:bottom w:val="single" w:sz="4" w:space="0" w:color="000000"/>
-              <w:right w:val="single" w:sz="4" w:space="0" w:color="000000"/>
-            </w:tcBorders>
-          </w:tcPr>
-          <w:p>
-            <w:pPr>
-              <w:pStyle w:val="Normal"/>
-              <w:widowControl w:val="false"/>
-              <w:rPr>
-                <w:b/>
-                <w:b/>
-              </w:rPr>
-            </w:pPr>
-            <w:r>
-              <w:rPr>
-                <w:b/>
-              </w:rPr>
-              <w:t>{input}</w:t>
-            </w:r>
-          </w:p>
-        </w:tc>
-        <w:tc>
-          <w:tcPr>
-            <w:tcW w:w="899" w:type="dxa"/>
-            <w:tcBorders>
-              <w:top w:val="single" w:sz="4" w:space="0" w:color="000000"/>
-              <w:left w:val="single" w:sz="4" w:space="0" w:color="000000"/>
-              <w:bottom w:val="single" w:sz="4" w:space="0" w:color="000000"/>
-              <w:right w:val="single" w:sz="4" w:space="0" w:color="000000"/>
-            </w:tcBorders>
-          </w:tcPr>
-          <w:p>
-            <w:pPr>
-              <w:pStyle w:val="Normal"/>
-              <w:widowControl w:val="false"/>
-              <w:rPr>
-                <w:b/>
-                <w:b/>
-              </w:rPr>
-            </w:pPr>
-            <w:r>
-              <w:rPr>
-                <w:b/>
-              </w:rPr>
-              <w:t>список{input}</w:t>
-            </w:r>
-          </w:p>
-        </w:tc>
-        <w:tc>
-          <w:tcPr>
-            <w:tcW w:w="902" w:type="dxa"/>
-            <w:tcBorders>
-              <w:top w:val="single" w:sz="4" w:space="0" w:color="000000"/>
-              <w:left w:val="single" w:sz="4" w:space="0" w:color="000000"/>
-              <w:bottom w:val="single" w:sz="4" w:space="0" w:color="000000"/>
-              <w:right w:val="single" w:sz="4" w:space="0" w:color="000000"/>
-            </w:tcBorders>
-          </w:tcPr>
-          <w:p>
-            <w:pPr>
-              <w:pStyle w:val="Normal"/>
-              <w:widowControl w:val="false"/>
-              <w:rPr>
-                <w:b/>
-                <w:b/>
-              </w:rPr>
-            </w:pPr>
-            <w:r>
-              <w:rPr>
-                <w:b/>
-              </w:rPr>
-              <w:t>список{input}</w:t>
-            </w:r>
-          </w:p>
-        </w:tc>
-      </w:tr>
-      <w:tr>
-        <w:trPr/>
-        <w:tc>
-          <w:tcPr>
-            <w:tcW w:w="1716" w:type="dxa"/>
-            <w:tcBorders>
-              <w:top w:val="single" w:sz="4" w:space="0" w:color="000000"/>
-              <w:left w:val="single" w:sz="4" w:space="0" w:color="000000"/>
-              <w:bottom w:val="single" w:sz="4" w:space="0" w:color="000000"/>
-              <w:right w:val="single" w:sz="4" w:space="0" w:color="000000"/>
-            </w:tcBorders>
-          </w:tcPr>
-          <w:p>
-            <w:pPr>
-              <w:pStyle w:val="Normal"/>
-              <w:widowControl w:val="false"/>
-              <w:rPr>
-                <w:b/>
-                <w:b/>
-              </w:rPr>
-            </w:pPr>
-            <w:r>
-              <w:rPr>
-                <w:b/>
-              </w:rPr>
-              <w:t>2.</w:t>
-            </w:r>
-          </w:p>
-        </w:tc>
-        <w:tc>
-          <w:tcPr>
-            <w:tcW w:w="1704" w:type="dxa"/>
-            <w:tcBorders>
-              <w:top w:val="single" w:sz="4" w:space="0" w:color="000000"/>
-              <w:left w:val="single" w:sz="4" w:space="0" w:color="000000"/>
-              <w:bottom w:val="single" w:sz="4" w:space="0" w:color="000000"/>
-              <w:right w:val="single" w:sz="4" w:space="0" w:color="000000"/>
-            </w:tcBorders>
-          </w:tcPr>
-          <w:p>
-            <w:pPr>
-              <w:pStyle w:val="Normal"/>
-              <w:keepNext w:val="false"/>
-              <w:keepLines w:val="false"/>
-              <w:widowControl w:val="false"/>
-              <w:shd w:val="clear" w:fill="auto"/>
-              <w:spacing w:lineRule="auto" w:line="240" w:before="0" w:after="0"/>
-              <w:ind w:left="0" w:right="0" w:hanging="990"/>
-              <w:jc w:val="left"/>
-              <w:rPr>
-                <w:rFonts w:ascii="Times New Roman" w:hAnsi="Times New Roman" w:eastAsia="Times New Roman" w:cs="Times New Roman"/>
-                <w:b/>
-                <w:b/>
-                <w:i/>
-                <w:i/>
-                <w:caps w:val="false"/>
-                <w:smallCaps w:val="false"/>
-                <w:strike w:val="false"/>
-                <w:dstrike w:val="false"/>
-                <w:color w:val="000000"/>
-                <w:sz w:val="24"/>
-                <w:szCs w:val="24"/>
-                <w:u w:val="none"/>
-                <w:shd w:fill="auto" w:val="clear"/>
-                <w:vertAlign w:val="subscript"/>
-              </w:rPr>
-            </w:pPr>
-            <w:r>
-              <w:rPr>
-                <w:rFonts w:eastAsia="Times New Roman" w:cs="Times New Roman"/>
-                <w:b/>
-                <w:i/>
-                <w:caps w:val="false"/>
-                <w:smallCaps w:val="false"/>
-                <w:strike w:val="false"/>
-                <w:dstrike w:val="false"/>
-                <w:color w:val="000000"/>
-                <w:position w:val="0"/>
-                <w:sz w:val="24"/>
-                <w:sz w:val="24"/>
-                <w:szCs w:val="24"/>
-                <w:u w:val="none"/>
-                <w:shd w:fill="auto" w:val="clear"/>
-                <w:vertAlign w:val="baseline"/>
-              </w:rPr>
-              <w:t xml:space="preserve">ИДК </w:t>
-            </w:r>
-            <w:r>
-              <w:rPr>
-                <w:rFonts w:eastAsia="Times New Roman" w:cs="Times New Roman"/>
-                <w:b/>
-                <w:i/>
-                <w:caps w:val="false"/>
-                <w:smallCaps w:val="false"/>
-                <w:strike w:val="false"/>
-                <w:dstrike w:val="false"/>
-                <w:color w:val="000000"/>
-                <w:sz w:val="24"/>
-                <w:szCs w:val="24"/>
-                <w:u w:val="none"/>
-                <w:shd w:fill="auto" w:val="clear"/>
-                <w:vertAlign w:val="subscript"/>
-              </w:rPr>
-              <w:t>УК4.1</w:t>
-            </w:r>
-          </w:p>
-          <w:p>
-            <w:pPr>
-              <w:pStyle w:val="Normal"/>
-              <w:widowControl w:val="false"/>
-              <w:rPr>
-                <w:b/>
-                <w:b/>
-              </w:rPr>
-            </w:pPr>
-            <w:r>
-              <w:rPr>
-                <w:b/>
-              </w:rPr>
-            </w:r>
-          </w:p>
-        </w:tc>
-        <w:tc>
-          <w:tcPr>
-            <w:tcW w:w="1665" w:type="dxa"/>
-            <w:tcBorders>
-              <w:top w:val="single" w:sz="4" w:space="0" w:color="000000"/>
-              <w:left w:val="single" w:sz="4" w:space="0" w:color="000000"/>
-              <w:bottom w:val="single" w:sz="4" w:space="0" w:color="000000"/>
-              <w:right w:val="single" w:sz="4" w:space="0" w:color="000000"/>
-            </w:tcBorders>
-          </w:tcPr>
-          <w:p>
-            <w:pPr>
-              <w:pStyle w:val="Normal"/>
-              <w:widowControl w:val="false"/>
-              <w:rPr>
-                <w:b/>
-                <w:b/>
-              </w:rPr>
-            </w:pPr>
-            <w:r>
-              <w:rPr>
-                <w:b/>
-              </w:rPr>
-              <w:t>Знает:</w:t>
-            </w:r>
-          </w:p>
-          <w:p>
-            <w:pPr>
-              <w:pStyle w:val="Normal"/>
-              <w:widowControl w:val="false"/>
-              <w:rPr>
-                <w:b/>
-                <w:b/>
-              </w:rPr>
-            </w:pPr>
-            <w:r>
-              <w:rPr>
-                <w:b/>
-              </w:rPr>
-            </w:r>
-          </w:p>
-          <w:p>
-            <w:pPr>
-              <w:pStyle w:val="Normal"/>
-              <w:widowControl w:val="false"/>
-              <w:rPr>
-                <w:b/>
-                <w:b/>
-              </w:rPr>
-            </w:pPr>
-            <w:r>
-              <w:rPr>
-                <w:b/>
-              </w:rPr>
-              <w:t>Умеет:</w:t>
-            </w:r>
-          </w:p>
-          <w:p>
-            <w:pPr>
-              <w:pStyle w:val="Normal"/>
-              <w:widowControl w:val="false"/>
-              <w:rPr>
-                <w:b/>
-                <w:b/>
-              </w:rPr>
-            </w:pPr>
-            <w:r>
-              <w:rPr>
-                <w:b/>
-              </w:rPr>
-            </w:r>
-          </w:p>
-          <w:p>
-            <w:pPr>
-              <w:pStyle w:val="Normal"/>
-              <w:widowControl w:val="false"/>
-              <w:rPr>
-                <w:b/>
-                <w:b/>
-              </w:rPr>
-            </w:pPr>
-            <w:r>
-              <w:rPr>
-                <w:b/>
-              </w:rPr>
-              <w:t>Владеет:</w:t>
-            </w:r>
-          </w:p>
-        </w:tc>
-        <w:tc>
-          <w:tcPr>
-            <w:tcW w:w="1377" w:type="dxa"/>
-            <w:tcBorders>
-              <w:top w:val="single" w:sz="4" w:space="0" w:color="000000"/>
-              <w:left w:val="single" w:sz="4" w:space="0" w:color="000000"/>
-              <w:bottom w:val="single" w:sz="4" w:space="0" w:color="000000"/>
-              <w:right w:val="single" w:sz="4" w:space="0" w:color="000000"/>
-            </w:tcBorders>
-          </w:tcPr>
-          <w:p>
-            <w:pPr>
-              <w:pStyle w:val="Normal"/>
-              <w:widowControl w:val="false"/>
-              <w:rPr>
-                <w:b/>
-                <w:b/>
-              </w:rPr>
-            </w:pPr>
-            <w:r>
-              <w:rPr>
-                <w:b/>
-              </w:rPr>
-            </w:r>
-          </w:p>
-        </w:tc>
-        <w:tc>
-          <w:tcPr>
-            <w:tcW w:w="1555" w:type="dxa"/>
-            <w:tcBorders>
-              <w:top w:val="single" w:sz="4" w:space="0" w:color="000000"/>
-              <w:left w:val="single" w:sz="4" w:space="0" w:color="000000"/>
-              <w:bottom w:val="single" w:sz="4" w:space="0" w:color="000000"/>
-              <w:right w:val="single" w:sz="4" w:space="0" w:color="000000"/>
-            </w:tcBorders>
-          </w:tcPr>
-          <w:p>
-            <w:pPr>
-              <w:pStyle w:val="Normal"/>
-              <w:widowControl w:val="false"/>
-              <w:rPr>
-                <w:b/>
-                <w:b/>
-              </w:rPr>
-            </w:pPr>
-            <w:r>
-              <w:rPr>
-                <w:b/>
-              </w:rPr>
-            </w:r>
-          </w:p>
-        </w:tc>
-        <w:tc>
-          <w:tcPr>
-            <w:tcW w:w="899" w:type="dxa"/>
-            <w:tcBorders>
-              <w:top w:val="single" w:sz="4" w:space="0" w:color="000000"/>
-              <w:left w:val="single" w:sz="4" w:space="0" w:color="000000"/>
-              <w:bottom w:val="single" w:sz="4" w:space="0" w:color="000000"/>
-              <w:right w:val="single" w:sz="4" w:space="0" w:color="000000"/>
-            </w:tcBorders>
-          </w:tcPr>
-          <w:p>
-            <w:pPr>
-              <w:pStyle w:val="Normal"/>
-              <w:widowControl w:val="false"/>
-              <w:rPr>
-                <w:b/>
-                <w:b/>
-              </w:rPr>
-            </w:pPr>
-            <w:r>
-              <w:rPr>
-                <w:b/>
-              </w:rPr>
-            </w:r>
-          </w:p>
-        </w:tc>
-        <w:tc>
-          <w:tcPr>
-            <w:tcW w:w="902" w:type="dxa"/>
-            <w:tcBorders>
-              <w:top w:val="single" w:sz="4" w:space="0" w:color="000000"/>
-              <w:left w:val="single" w:sz="4" w:space="0" w:color="000000"/>
-              <w:bottom w:val="single" w:sz="4" w:space="0" w:color="000000"/>
-              <w:right w:val="single" w:sz="4" w:space="0" w:color="000000"/>
-            </w:tcBorders>
-          </w:tcPr>
-          <w:p>
-            <w:pPr>
-              <w:pStyle w:val="Normal"/>
-              <w:widowControl w:val="false"/>
-              <w:rPr>
-                <w:b/>
-                <w:b/>
-              </w:rPr>
-            </w:pPr>
-            <w:r>
-              <w:rPr>
-                <w:b/>
-              </w:rPr>
-            </w:r>
-          </w:p>
-        </w:tc>
-      </w:tr>
-      <w:tr>
-        <w:trPr/>
-        <w:tc>
-          <w:tcPr>
-            <w:tcW w:w="1716" w:type="dxa"/>
-            <w:tcBorders>
-              <w:top w:val="single" w:sz="4" w:space="0" w:color="000000"/>
-              <w:left w:val="single" w:sz="4" w:space="0" w:color="000000"/>
-              <w:bottom w:val="single" w:sz="4" w:space="0" w:color="000000"/>
-              <w:right w:val="single" w:sz="4" w:space="0" w:color="000000"/>
-            </w:tcBorders>
-          </w:tcPr>
-          <w:p>
-            <w:pPr>
-              <w:pStyle w:val="Normal"/>
-              <w:widowControl w:val="false"/>
-              <w:rPr>
-                <w:b/>
-                <w:b/>
-              </w:rPr>
-            </w:pPr>
-            <w:r>
-              <w:rPr>
-                <w:b/>
-              </w:rPr>
-              <w:t>3</w:t>
-            </w:r>
-          </w:p>
-        </w:tc>
-        <w:tc>
-          <w:tcPr>
-            <w:tcW w:w="1704" w:type="dxa"/>
-            <w:tcBorders>
-              <w:top w:val="single" w:sz="4" w:space="0" w:color="000000"/>
-              <w:left w:val="single" w:sz="4" w:space="0" w:color="000000"/>
-              <w:bottom w:val="single" w:sz="4" w:space="0" w:color="000000"/>
-              <w:right w:val="single" w:sz="4" w:space="0" w:color="000000"/>
-            </w:tcBorders>
-          </w:tcPr>
-          <w:p>
-            <w:pPr>
-              <w:pStyle w:val="Normal"/>
-              <w:keepNext w:val="false"/>
-              <w:keepLines w:val="false"/>
-              <w:widowControl w:val="false"/>
-              <w:shd w:val="clear" w:fill="auto"/>
-              <w:spacing w:lineRule="auto" w:line="240" w:before="0" w:after="0"/>
-              <w:ind w:left="0" w:right="0" w:hanging="990"/>
-              <w:jc w:val="left"/>
-              <w:rPr>
-                <w:rFonts w:ascii="Times New Roman" w:hAnsi="Times New Roman" w:eastAsia="Times New Roman" w:cs="Times New Roman"/>
-                <w:b/>
-                <w:b/>
-                <w:i/>
-                <w:i/>
-                <w:caps w:val="false"/>
-                <w:smallCaps w:val="false"/>
-                <w:strike w:val="false"/>
-                <w:dstrike w:val="false"/>
-                <w:color w:val="000000"/>
-                <w:sz w:val="24"/>
-                <w:szCs w:val="24"/>
-                <w:u w:val="none"/>
-                <w:shd w:fill="auto" w:val="clear"/>
-                <w:vertAlign w:val="subscript"/>
-              </w:rPr>
-            </w:pPr>
-            <w:r>
-              <w:rPr>
-                <w:rFonts w:eastAsia="Times New Roman" w:cs="Times New Roman"/>
-                <w:b/>
-                <w:i/>
-                <w:caps w:val="false"/>
-                <w:smallCaps w:val="false"/>
-                <w:strike w:val="false"/>
-                <w:dstrike w:val="false"/>
-                <w:color w:val="000000"/>
-                <w:position w:val="0"/>
-                <w:sz w:val="24"/>
-                <w:sz w:val="24"/>
-                <w:szCs w:val="24"/>
-                <w:u w:val="none"/>
-                <w:shd w:fill="auto" w:val="clear"/>
-                <w:vertAlign w:val="baseline"/>
-              </w:rPr>
-              <w:t xml:space="preserve">ИДК </w:t>
-            </w:r>
-            <w:r>
-              <w:rPr>
-                <w:rFonts w:eastAsia="Times New Roman" w:cs="Times New Roman"/>
-                <w:b/>
-                <w:i/>
-                <w:caps w:val="false"/>
-                <w:smallCaps w:val="false"/>
-                <w:strike w:val="false"/>
-                <w:dstrike w:val="false"/>
-                <w:color w:val="000000"/>
-                <w:sz w:val="24"/>
-                <w:szCs w:val="24"/>
-                <w:u w:val="none"/>
-                <w:shd w:fill="auto" w:val="clear"/>
-                <w:vertAlign w:val="subscript"/>
-              </w:rPr>
-              <w:t>УК4.2</w:t>
-            </w:r>
-          </w:p>
-          <w:p>
-            <w:pPr>
-              <w:pStyle w:val="Normal"/>
-              <w:keepNext w:val="false"/>
-              <w:keepLines w:val="false"/>
-              <w:widowControl w:val="false"/>
-              <w:shd w:val="clear" w:fill="auto"/>
-              <w:spacing w:lineRule="auto" w:line="240" w:before="0" w:after="0"/>
-              <w:ind w:left="0" w:right="0" w:hanging="990"/>
-              <w:jc w:val="left"/>
-              <w:rPr>
-                <w:rFonts w:ascii="Times New Roman" w:hAnsi="Times New Roman" w:eastAsia="Times New Roman" w:cs="Times New Roman"/>
-                <w:b/>
-                <w:b/>
-                <w:i/>
-                <w:i/>
-                <w:caps w:val="false"/>
-                <w:smallCaps w:val="false"/>
-                <w:strike w:val="false"/>
-                <w:dstrike w:val="false"/>
-                <w:color w:val="000000"/>
-                <w:position w:val="0"/>
-                <w:sz w:val="24"/>
-                <w:sz w:val="24"/>
-                <w:szCs w:val="24"/>
-                <w:u w:val="none"/>
-                <w:shd w:fill="auto" w:val="clear"/>
-                <w:vertAlign w:val="baseline"/>
-              </w:rPr>
-            </w:pPr>
-            <w:r>
-              <w:rPr>
-                <w:rFonts w:eastAsia="Times New Roman" w:cs="Times New Roman"/>
-                <w:b/>
-                <w:i/>
-                <w:caps w:val="false"/>
-                <w:smallCaps w:val="false"/>
-                <w:strike w:val="false"/>
-                <w:dstrike w:val="false"/>
-                <w:color w:val="000000"/>
-                <w:position w:val="0"/>
-                <w:sz w:val="24"/>
-                <w:sz w:val="24"/>
-                <w:szCs w:val="24"/>
-                <w:u w:val="none"/>
-                <w:shd w:fill="auto" w:val="clear"/>
-                <w:vertAlign w:val="baseline"/>
-              </w:rPr>
-            </w:r>
-          </w:p>
-        </w:tc>
-        <w:tc>
-          <w:tcPr>
-            <w:tcW w:w="1665" w:type="dxa"/>
-            <w:tcBorders>
-              <w:top w:val="single" w:sz="4" w:space="0" w:color="000000"/>
-              <w:left w:val="single" w:sz="4" w:space="0" w:color="000000"/>
-              <w:bottom w:val="single" w:sz="4" w:space="0" w:color="000000"/>
-              <w:right w:val="single" w:sz="4" w:space="0" w:color="000000"/>
-            </w:tcBorders>
-          </w:tcPr>
-          <w:p>
-            <w:pPr>
-              <w:pStyle w:val="Normal"/>
-              <w:widowControl w:val="false"/>
-              <w:rPr>
-                <w:b/>
-                <w:b/>
-              </w:rPr>
-            </w:pPr>
-            <w:r>
-              <w:rPr>
-                <w:b/>
-              </w:rPr>
-              <w:t>Знает:</w:t>
-            </w:r>
-          </w:p>
-          <w:p>
-            <w:pPr>
-              <w:pStyle w:val="Normal"/>
-              <w:widowControl w:val="false"/>
-              <w:rPr>
-                <w:b/>
-                <w:b/>
-              </w:rPr>
-            </w:pPr>
-            <w:r>
-              <w:rPr>
-                <w:b/>
-              </w:rPr>
-            </w:r>
-          </w:p>
-          <w:p>
-            <w:pPr>
-              <w:pStyle w:val="Normal"/>
-              <w:widowControl w:val="false"/>
-              <w:rPr>
-                <w:b/>
-                <w:b/>
-              </w:rPr>
-            </w:pPr>
-            <w:r>
-              <w:rPr>
-                <w:b/>
-              </w:rPr>
-              <w:t>Умеет:</w:t>
-            </w:r>
-          </w:p>
-          <w:p>
-            <w:pPr>
-              <w:pStyle w:val="Normal"/>
-              <w:widowControl w:val="false"/>
-              <w:rPr>
-                <w:b/>
-                <w:b/>
-              </w:rPr>
-            </w:pPr>
-            <w:r>
-              <w:rPr>
-                <w:b/>
-              </w:rPr>
-            </w:r>
-          </w:p>
-          <w:p>
-            <w:pPr>
-              <w:pStyle w:val="Normal"/>
-              <w:widowControl w:val="false"/>
-              <w:rPr>
-                <w:b/>
-                <w:b/>
-              </w:rPr>
-            </w:pPr>
-            <w:r>
-              <w:rPr>
-                <w:b/>
-              </w:rPr>
-              <w:t>Владеет:</w:t>
-            </w:r>
-          </w:p>
-        </w:tc>
-        <w:tc>
-          <w:tcPr>
-            <w:tcW w:w="1377" w:type="dxa"/>
-            <w:tcBorders>
-              <w:top w:val="single" w:sz="4" w:space="0" w:color="000000"/>
-              <w:left w:val="single" w:sz="4" w:space="0" w:color="000000"/>
-              <w:bottom w:val="single" w:sz="4" w:space="0" w:color="000000"/>
-              <w:right w:val="single" w:sz="4" w:space="0" w:color="000000"/>
-            </w:tcBorders>
-          </w:tcPr>
-          <w:p>
-            <w:pPr>
-              <w:pStyle w:val="Normal"/>
-              <w:widowControl w:val="false"/>
-              <w:rPr>
-                <w:b/>
-                <w:b/>
-              </w:rPr>
-            </w:pPr>
-            <w:r>
-              <w:rPr>
-                <w:b/>
-              </w:rPr>
-            </w:r>
-          </w:p>
-        </w:tc>
-        <w:tc>
-          <w:tcPr>
-            <w:tcW w:w="1555" w:type="dxa"/>
-            <w:tcBorders>
-              <w:top w:val="single" w:sz="4" w:space="0" w:color="000000"/>
-              <w:left w:val="single" w:sz="4" w:space="0" w:color="000000"/>
-              <w:bottom w:val="single" w:sz="4" w:space="0" w:color="000000"/>
-              <w:right w:val="single" w:sz="4" w:space="0" w:color="000000"/>
-            </w:tcBorders>
-          </w:tcPr>
-          <w:p>
-            <w:pPr>
-              <w:pStyle w:val="Normal"/>
-              <w:widowControl w:val="false"/>
-              <w:rPr>
-                <w:b/>
-                <w:b/>
-              </w:rPr>
-            </w:pPr>
-            <w:r>
-              <w:rPr>
-                <w:b/>
-              </w:rPr>
-            </w:r>
-          </w:p>
-        </w:tc>
-        <w:tc>
-          <w:tcPr>
-            <w:tcW w:w="899" w:type="dxa"/>
-            <w:tcBorders>
-              <w:top w:val="single" w:sz="4" w:space="0" w:color="000000"/>
-              <w:left w:val="single" w:sz="4" w:space="0" w:color="000000"/>
-              <w:bottom w:val="single" w:sz="4" w:space="0" w:color="000000"/>
-              <w:right w:val="single" w:sz="4" w:space="0" w:color="000000"/>
-            </w:tcBorders>
-          </w:tcPr>
-          <w:p>
-            <w:pPr>
-              <w:pStyle w:val="Normal"/>
-              <w:widowControl w:val="false"/>
-              <w:rPr>
-                <w:b/>
-                <w:b/>
-              </w:rPr>
-            </w:pPr>
-            <w:r>
-              <w:rPr>
-                <w:b/>
-              </w:rPr>
-            </w:r>
-          </w:p>
-        </w:tc>
-        <w:tc>
-          <w:tcPr>
-            <w:tcW w:w="902" w:type="dxa"/>
-            <w:tcBorders>
-              <w:top w:val="single" w:sz="4" w:space="0" w:color="000000"/>
-              <w:left w:val="single" w:sz="4" w:space="0" w:color="000000"/>
-              <w:bottom w:val="single" w:sz="4" w:space="0" w:color="000000"/>
-              <w:right w:val="single" w:sz="4" w:space="0" w:color="000000"/>
-            </w:tcBorders>
-          </w:tcPr>
-          <w:p>
-            <w:pPr>
-              <w:pStyle w:val="Normal"/>
-              <w:widowControl w:val="false"/>
-              <w:rPr>
-                <w:b/>
-                <w:b/>
-              </w:rPr>
-            </w:pPr>
-            <w:r>
-              <w:rPr>
-                <w:b/>
-              </w:rPr>
-            </w:r>
-          </w:p>
-        </w:tc>
-      </w:tr>
     </w:tbl>
     <w:p>
       <w:pPr>
@@ -5150,7 +4135,7 @@
           <w:vertAlign w:val="baseline"/>
         </w:rPr>
       </w:pPr>
-      <w:commentRangeStart w:id="18"/>
+      <w:commentRangeStart w:id="17"/>
       <w:r>
         <w:rPr/>
         <w:fldChar w:fldCharType="begin"/>
@@ -5222,9 +4207,9 @@
         </w:rPr>
         <w:t>2.2. Критерии оценивания результатов обучения для текущего контроля успеваемости и промежуточной аттестации по дисциплине (модулю)</w:t>
       </w:r>
-      <w:commentRangeEnd w:id="18"/>
-      <w:r>
-        <w:commentReference w:id="18"/>
+      <w:commentRangeEnd w:id="17"/>
+      <w:r>
+        <w:commentReference w:id="17"/>
       </w:r>
       <w:r>
         <w:rPr>
@@ -5313,15 +4298,15 @@
         <w:tblLook w:val="0400"/>
       </w:tblPr>
       <w:tblGrid>
-        <w:gridCol w:w="1948"/>
-        <w:gridCol w:w="4823"/>
+        <w:gridCol w:w="1947"/>
+        <w:gridCol w:w="4824"/>
         <w:gridCol w:w="3404"/>
       </w:tblGrid>
       <w:tr>
         <w:trPr/>
         <w:tc>
           <w:tcPr>
-            <w:tcW w:w="1948" w:type="dxa"/>
+            <w:tcW w:w="1947" w:type="dxa"/>
             <w:tcBorders>
               <w:top w:val="single" w:sz="4" w:space="0" w:color="000000"/>
               <w:left w:val="single" w:sz="4" w:space="0" w:color="000000"/>
@@ -5359,7 +4344,7 @@
                 <w:vertAlign w:val="baseline"/>
               </w:rPr>
             </w:pPr>
-            <w:commentRangeStart w:id="19"/>
+            <w:commentRangeStart w:id="18"/>
             <w:r>
               <w:rPr/>
               <w:fldChar w:fldCharType="begin"/>
@@ -5399,9 +4384,9 @@
               </w:rPr>
               <w:t>Оценочное средство (согласно РПД – для всех ОС из РПД)</w:t>
             </w:r>
-            <w:commentRangeEnd w:id="19"/>
-            <w:r>
-              <w:commentReference w:id="19"/>
+            <w:commentRangeEnd w:id="18"/>
+            <w:r>
+              <w:commentReference w:id="18"/>
             </w:r>
             <w:r>
               <w:rPr>
@@ -5426,7 +4411,7 @@
         </w:tc>
         <w:tc>
           <w:tcPr>
-            <w:tcW w:w="4823" w:type="dxa"/>
+            <w:tcW w:w="4824" w:type="dxa"/>
             <w:tcBorders>
               <w:top w:val="single" w:sz="4" w:space="0" w:color="000000"/>
               <w:left w:val="single" w:sz="4" w:space="0" w:color="000000"/>
@@ -5464,7 +4449,7 @@
                 <w:vertAlign w:val="baseline"/>
               </w:rPr>
             </w:pPr>
-            <w:commentRangeStart w:id="20"/>
+            <w:commentRangeStart w:id="19"/>
             <w:r>
               <w:rPr/>
               <w:fldChar w:fldCharType="begin"/>
@@ -5566,9 +4551,9 @@
               </w:rPr>
               <w:t>Шкала оценивания (зачтено/не зачтено, баллы рейтинга, оценка)</w:t>
             </w:r>
-            <w:commentRangeEnd w:id="20"/>
-            <w:r>
-              <w:commentReference w:id="20"/>
+            <w:commentRangeEnd w:id="19"/>
+            <w:r>
+              <w:commentReference w:id="19"/>
             </w:r>
             <w:r>
               <w:rPr>
@@ -5598,7 +4583,7 @@
         </w:trPr>
         <w:tc>
           <w:tcPr>
-            <w:tcW w:w="1948" w:type="dxa"/>
+            <w:tcW w:w="1947" w:type="dxa"/>
             <w:vMerge w:val="restart"/>
             <w:tcBorders>
               <w:top w:val="single" w:sz="4" w:space="0" w:color="000000"/>
@@ -5733,7 +4718,7 @@
         </w:tc>
         <w:tc>
           <w:tcPr>
-            <w:tcW w:w="4823" w:type="dxa"/>
+            <w:tcW w:w="4824" w:type="dxa"/>
             <w:tcBorders>
               <w:top w:val="single" w:sz="4" w:space="0" w:color="000000"/>
               <w:left w:val="single" w:sz="4" w:space="0" w:color="000000"/>
@@ -5771,7 +4756,7 @@
               <w:rPr/>
               <w:fldChar w:fldCharType="end"/>
             </w:r>
-            <w:commentRangeStart w:id="21"/>
+            <w:commentRangeStart w:id="20"/>
             <w:r>
               <w:rPr/>
               <w:fldChar w:fldCharType="begin"/>
@@ -6016,9 +5001,9 @@
               <w:rPr/>
               <w:fldChar w:fldCharType="end"/>
             </w:r>
-            <w:commentRangeEnd w:id="21"/>
-            <w:r>
-              <w:commentReference w:id="21"/>
+            <w:commentRangeEnd w:id="20"/>
+            <w:r>
+              <w:commentReference w:id="20"/>
             </w:r>
             <w:r>
               <w:rPr/>
@@ -6065,7 +5050,7 @@
                 <w:vertAlign w:val="baseline"/>
               </w:rPr>
             </w:pPr>
-            <w:commentRangeStart w:id="22"/>
+            <w:commentRangeStart w:id="21"/>
             <w:r>
               <w:rPr/>
               <w:fldChar w:fldCharType="begin"/>
@@ -6105,9 +5090,9 @@
               </w:rPr>
               <w:t>Зачтено</w:t>
             </w:r>
-            <w:commentRangeEnd w:id="22"/>
-            <w:r>
-              <w:commentReference w:id="22"/>
+            <w:commentRangeEnd w:id="21"/>
+            <w:r>
+              <w:commentReference w:id="21"/>
             </w:r>
             <w:r>
               <w:rPr>
@@ -6135,7 +5120,7 @@
         <w:trPr/>
         <w:tc>
           <w:tcPr>
-            <w:tcW w:w="1948" w:type="dxa"/>
+            <w:tcW w:w="1947" w:type="dxa"/>
             <w:vMerge w:val="continue"/>
             <w:tcBorders>
               <w:top w:val="single" w:sz="4" w:space="0" w:color="000000"/>
@@ -6197,7 +5182,7 @@
         </w:tc>
         <w:tc>
           <w:tcPr>
-            <w:tcW w:w="4823" w:type="dxa"/>
+            <w:tcW w:w="4824" w:type="dxa"/>
             <w:tcBorders>
               <w:top w:val="single" w:sz="4" w:space="0" w:color="000000"/>
               <w:left w:val="single" w:sz="4" w:space="0" w:color="000000"/>
@@ -6509,7 +5494,7 @@
         <w:trPr/>
         <w:tc>
           <w:tcPr>
-            <w:tcW w:w="1948" w:type="dxa"/>
+            <w:tcW w:w="1947" w:type="dxa"/>
             <w:tcBorders>
               <w:top w:val="single" w:sz="4" w:space="0" w:color="000000"/>
               <w:left w:val="single" w:sz="4" w:space="0" w:color="000000"/>
@@ -6571,7 +5556,7 @@
         </w:tc>
         <w:tc>
           <w:tcPr>
-            <w:tcW w:w="4823" w:type="dxa"/>
+            <w:tcW w:w="4824" w:type="dxa"/>
             <w:tcBorders>
               <w:top w:val="single" w:sz="4" w:space="0" w:color="000000"/>
               <w:left w:val="single" w:sz="4" w:space="0" w:color="000000"/>
@@ -6662,7 +5647,7 @@
         <w:trPr/>
         <w:tc>
           <w:tcPr>
-            <w:tcW w:w="1948" w:type="dxa"/>
+            <w:tcW w:w="1947" w:type="dxa"/>
             <w:tcBorders>
               <w:top w:val="single" w:sz="4" w:space="0" w:color="000000"/>
               <w:left w:val="single" w:sz="4" w:space="0" w:color="000000"/>
@@ -6724,7 +5709,7 @@
         </w:tc>
         <w:tc>
           <w:tcPr>
-            <w:tcW w:w="4823" w:type="dxa"/>
+            <w:tcW w:w="4824" w:type="dxa"/>
             <w:tcBorders>
               <w:top w:val="single" w:sz="4" w:space="0" w:color="000000"/>
               <w:left w:val="single" w:sz="4" w:space="0" w:color="000000"/>
@@ -7114,7 +6099,7 @@
       </w:r>
     </w:p>
   </w:comment>
-  <w:comment w:id="17" w:author="Даниил Сергеев" w:date="2023-05-04T04:02:25Z" w:initials="">
+  <w:comment w:id="17" w:author="Даниил Сергеев" w:date="2023-05-03T13:24:17Z" w:initials="">
     <w:p>
       <w:r>
         <w:rPr>
@@ -7123,11 +6108,11 @@
           <w:szCs w:val="24"/>
           <w:lang w:val="en-US" w:eastAsia="en-US" w:bidi="en-US"/>
         </w:rPr>
-        <w:t>выбор из списка предложенных индикатор tablePass.indicators</w:t>
+        <w:t>как устроенна данная таблиц при условии шаклы оценивания в оценках или баллах? на каждый балл расписываетсыя свой критерий?</w:t>
       </w:r>
     </w:p>
   </w:comment>
-  <w:comment w:id="18" w:author="Даниил Сергеев" w:date="2023-05-03T13:24:17Z" w:initials="">
+  <w:comment w:id="18" w:author="Мария Сокольская" w:date="2022-04-19T11:18:00Z" w:initials="">
     <w:p>
       <w:r>
         <w:rPr>
@@ -7136,11 +6121,11 @@
           <w:szCs w:val="24"/>
           <w:lang w:val="en-US" w:eastAsia="en-US" w:bidi="en-US"/>
         </w:rPr>
-        <w:t>как устроенна данная таблиц при условии шаклы оценивания в оценках или баллах? на каждый балл расписываетсыя свой критерий?</w:t>
+        <w:t>Этот столбец подтягивается из РПД (таблицы раздела 4 + таблица с активными формами обучения из раздела 7)</w:t>
       </w:r>
     </w:p>
   </w:comment>
-  <w:comment w:id="19" w:author="Мария Сокольская" w:date="2022-04-19T11:18:00Z" w:initials="">
+  <w:comment w:id="19" w:author="Мария Сокольская" w:date="2022-04-19T11:19:00Z" w:initials="">
     <w:p>
       <w:r>
         <w:rPr>
@@ -7149,11 +6134,11 @@
           <w:szCs w:val="24"/>
           <w:lang w:val="en-US" w:eastAsia="en-US" w:bidi="en-US"/>
         </w:rPr>
-        <w:t>Этот столбец подтягивается из РПД (таблицы раздела 4 + таблица с активными формами обучения из раздела 7)</w:t>
+        <w:t>Заполняется преподавателем</w:t>
       </w:r>
     </w:p>
   </w:comment>
-  <w:comment w:id="20" w:author="Мария Сокольская" w:date="2022-04-19T11:19:00Z" w:initials="">
+  <w:comment w:id="20" w:author="Даниил Сергеев" w:date="2023-05-03T13:17:38Z" w:initials="">
     <w:p>
       <w:r>
         <w:rPr>
@@ -7162,24 +6147,11 @@
           <w:szCs w:val="24"/>
           <w:lang w:val="en-US" w:eastAsia="en-US" w:bidi="en-US"/>
         </w:rPr>
-        <w:t>Заполняется преподавателем</w:t>
+        <w:t>заполняется пользователем</w:t>
       </w:r>
     </w:p>
   </w:comment>
-  <w:comment w:id="21" w:author="Даниил Сергеев" w:date="2023-05-03T13:17:38Z" w:initials="">
-    <w:p>
-      <w:r>
-        <w:rPr>
-          <w:rFonts w:ascii="Liberation Serif" w:hAnsi="Liberation Serif" w:eastAsia="DejaVu Sans" w:cs="DejaVu Sans"/>
-          <w:sz w:val="24"/>
-          <w:szCs w:val="24"/>
-          <w:lang w:val="en-US" w:eastAsia="en-US" w:bidi="en-US"/>
-        </w:rPr>
-        <w:t>заполняется пользователем</w:t>
-      </w:r>
-    </w:p>
-  </w:comment>
-  <w:comment w:id="22" w:author="Даниил Сергеев" w:date="2023-05-03T13:22:33Z" w:initials="">
+  <w:comment w:id="21" w:author="Даниил Сергеев" w:date="2023-05-03T13:22:33Z" w:initials="">
     <w:p>
       <w:r>
         <w:rPr>
@@ -7205,7 +6177,7 @@
       <w:pageBreakBefore w:val="false"/>
       <w:widowControl w:val="false"/>
       <w:shd w:val="clear" w:fill="auto"/>
-      <w:spacing w:lineRule="auto" w:line="7" w:before="0" w:after="0"/>
+      <w:spacing w:lineRule="auto" w:line="4" w:before="0" w:after="0"/>
       <w:ind w:left="0" w:right="0" w:hanging="0"/>
       <w:jc w:val="left"/>
       <w:rPr>
@@ -7379,7 +6351,7 @@
       <w:pageBreakBefore w:val="false"/>
       <w:widowControl w:val="false"/>
       <w:shd w:val="clear" w:fill="auto"/>
-      <w:spacing w:lineRule="auto" w:line="7" w:before="0" w:after="0"/>
+      <w:spacing w:lineRule="auto" w:line="4" w:before="0" w:after="0"/>
       <w:ind w:left="0" w:right="0" w:hanging="0"/>
       <w:jc w:val="left"/>
       <w:rPr>
@@ -7423,7 +6395,7 @@
       <mc:AlternateContent>
         <mc:Choice Requires="wps">
           <w:drawing>
-            <wp:anchor behindDoc="1" distT="0" distB="0" distL="0" distR="0" simplePos="0" locked="0" layoutInCell="0" allowOverlap="1" relativeHeight="8">
+            <wp:anchor behindDoc="1" distT="0" distB="0" distL="0" distR="0" simplePos="0" locked="0" layoutInCell="0" allowOverlap="1" relativeHeight="7">
               <wp:simplePos x="0" y="0"/>
               <wp:positionH relativeFrom="column">
                 <wp:posOffset>3289300</wp:posOffset>

</xml_diff>